<commit_message>
Assignment 1 - Second Paths
All first branches written, starting on second branches. External Doc
updated with more information. Renamed to version 0.3
</commit_message>
<xml_diff>
--- a/Assignment 1 - Dustbowl/Documentation/External Doc - Dustbowl.docx
+++ b/Assignment 1 - Dustbowl/Documentation/External Doc - Dustbowl.docx
@@ -258,7 +258,7 @@
                     <w:sz w:val="24"/>
                     <w:szCs w:val="24"/>
                   </w:rPr>
-                  <w:t>Version 0.1</w:t>
+                  <w:t>Version 0.3</w:t>
                 </w:r>
               </w:p>
               <w:p>
@@ -397,7 +397,7 @@
             <mc:AlternateContent>
               <mc:Choice Requires="wps">
                 <w:drawing>
-                  <wp:anchor distT="0" distB="0" distL="114300" distR="114300" simplePos="0" relativeHeight="251662336" behindDoc="0" locked="0" layoutInCell="1" allowOverlap="1" wp14:anchorId="4C31FDBB" wp14:editId="34DFD2BD">
+                  <wp:anchor distT="0" distB="0" distL="114300" distR="114300" simplePos="0" relativeHeight="251662336" behindDoc="0" locked="0" layoutInCell="1" allowOverlap="1" wp14:anchorId="159DA8FA" wp14:editId="5C682A34">
                     <wp:simplePos x="0" y="0"/>
                     <wp:positionH relativeFrom="column">
                       <wp:posOffset>1783080</wp:posOffset>
@@ -482,7 +482,7 @@
               </mc:Choice>
               <mc:Fallback>
                 <w:pict>
-                  <v:shapetype w14:anchorId="4C31FDBB" id="_x0000_t202" coordsize="21600,21600" o:spt="202" path="m,l,21600r21600,l21600,xe">
+                  <v:shapetype w14:anchorId="159DA8FA" id="_x0000_t202" coordsize="21600,21600" o:spt="202" path="m,l,21600r21600,l21600,xe">
                     <v:stroke joinstyle="miter"/>
                     <v:path gradientshapeok="t" o:connecttype="rect"/>
                   </v:shapetype>
@@ -630,6 +630,73 @@
     </w:p>
     <w:p>
       <w:pPr>
+        <w:jc w:val="center"/>
+        <w:rPr>
+          <w:sz w:val="24"/>
+          <w:szCs w:val="24"/>
+        </w:rPr>
+      </w:pPr>
+      <w:r>
+        <w:rPr>
+          <w:sz w:val="24"/>
+          <w:szCs w:val="24"/>
+        </w:rPr>
+        <w:t>Game Information</w:t>
+      </w:r>
+      <w:r>
+        <w:rPr>
+          <w:sz w:val="24"/>
+          <w:szCs w:val="24"/>
+        </w:rPr>
+        <w:t xml:space="preserve"> –</w:t>
+      </w:r>
+      <w:r>
+        <w:rPr>
+          <w:sz w:val="24"/>
+          <w:szCs w:val="24"/>
+        </w:rPr>
+        <w:t xml:space="preserve"> Page 4 </w:t>
+      </w:r>
+    </w:p>
+    <w:p>
+      <w:pPr>
+        <w:jc w:val="center"/>
+        <w:rPr>
+          <w:sz w:val="24"/>
+          <w:szCs w:val="24"/>
+        </w:rPr>
+      </w:pPr>
+      <w:r>
+        <w:rPr>
+          <w:sz w:val="24"/>
+          <w:szCs w:val="24"/>
+        </w:rPr>
+        <w:t>Game Information</w:t>
+      </w:r>
+      <w:r>
+        <w:rPr>
+          <w:sz w:val="24"/>
+          <w:szCs w:val="24"/>
+        </w:rPr>
+        <w:t xml:space="preserve"> (Cont’d)</w:t>
+      </w:r>
+      <w:r>
+        <w:rPr>
+          <w:sz w:val="24"/>
+          <w:szCs w:val="24"/>
+        </w:rPr>
+        <w:t xml:space="preserve"> – </w:t>
+      </w:r>
+      <w:r>
+        <w:rPr>
+          <w:sz w:val="24"/>
+          <w:szCs w:val="24"/>
+        </w:rPr>
+        <w:t>Page 5</w:t>
+      </w:r>
+    </w:p>
+    <w:p>
+      <w:pPr>
         <w:rPr>
           <w:b/>
           <w:sz w:val="24"/>
@@ -646,6 +713,8 @@
         </w:rPr>
         <w:br w:type="page"/>
       </w:r>
+      <w:bookmarkStart w:id="0" w:name="_GoBack"/>
+      <w:bookmarkEnd w:id="0"/>
     </w:p>
     <w:p>
       <w:pPr>
@@ -681,6 +750,50 @@
           <w:szCs w:val="24"/>
         </w:rPr>
         <w:t>Version 0.1 – First path laid out. No opening description or branching paths.</w:t>
+      </w:r>
+    </w:p>
+    <w:p>
+      <w:pPr>
+        <w:rPr>
+          <w:sz w:val="24"/>
+          <w:szCs w:val="24"/>
+        </w:rPr>
+      </w:pPr>
+      <w:r>
+        <w:rPr>
+          <w:sz w:val="24"/>
+          <w:szCs w:val="24"/>
+        </w:rPr>
+        <w:t>Version 0.2 – First branch laid out. Still no opening and very basic descriptions.</w:t>
+      </w:r>
+    </w:p>
+    <w:p>
+      <w:pPr>
+        <w:rPr>
+          <w:sz w:val="24"/>
+          <w:szCs w:val="24"/>
+        </w:rPr>
+      </w:pPr>
+      <w:r>
+        <w:rPr>
+          <w:sz w:val="24"/>
+          <w:szCs w:val="24"/>
+        </w:rPr>
+        <w:t xml:space="preserve">Version 0.3 </w:t>
+      </w:r>
+      <w:r>
+        <w:rPr>
+          <w:sz w:val="24"/>
+          <w:szCs w:val="24"/>
+        </w:rPr>
+        <w:t>–</w:t>
+      </w:r>
+      <w:r>
+        <w:rPr>
+          <w:sz w:val="24"/>
+          <w:szCs w:val="24"/>
+        </w:rPr>
+        <w:t xml:space="preserve"> All first level branches added. Basic descriptions still remain.</w:t>
       </w:r>
     </w:p>
     <w:p>
@@ -761,7 +874,7 @@
           <w:sz w:val="24"/>
           <w:szCs w:val="24"/>
         </w:rPr>
-        <w:t>(ensure you mention the goal of the game and how to win if applicable)</w:t>
+        <w:t>This game is a text based adventure based on a level from Valve’s 2007 game, Team Fortress 2. It takes place in an area called Dustbowl. Your job is to play as a BLU Scout, with a final goal of capturing the building with a Control Point in it. Many scenarios involve enemy classes on the RED team, most of which will lead to the game ending.</w:t>
       </w:r>
     </w:p>
     <w:p>
@@ -810,11 +923,12 @@
           <w:sz w:val="24"/>
           <w:szCs w:val="24"/>
         </w:rPr>
-        <w:t>(how does your game work?)</w:t>
-      </w:r>
-    </w:p>
-    <w:p>
-      <w:pPr>
+        <w:t>The game is a very basic text based adventure game. A small description or scenario will be provided, and 2 – 3 options will be available to input. Many of these inputs lead to game failure, with only 1 ending not resulting in death.</w:t>
+      </w:r>
+    </w:p>
+    <w:p>
+      <w:pPr>
+        <w:pStyle w:val="ListParagraph"/>
         <w:rPr>
           <w:b/>
           <w:sz w:val="24"/>
@@ -841,15 +955,15 @@
           <w:sz w:val="24"/>
           <w:szCs w:val="24"/>
         </w:rPr>
-        <w:t>Interface</w:t>
-      </w:r>
-      <w:r>
-        <w:rPr>
-          <w:b/>
-          <w:sz w:val="24"/>
-          <w:szCs w:val="24"/>
-        </w:rPr>
-        <w:t xml:space="preserve"> Sketch</w:t>
+        <w:t>Game World</w:t>
+      </w:r>
+      <w:r>
+        <w:rPr>
+          <w:b/>
+          <w:sz w:val="24"/>
+          <w:szCs w:val="24"/>
+        </w:rPr>
+        <w:t xml:space="preserve"> </w:t>
       </w:r>
     </w:p>
     <w:p>
@@ -867,13 +981,57 @@
           <w:sz w:val="24"/>
           <w:szCs w:val="24"/>
         </w:rPr>
-        <w:t>(What does the game interface look like? Provide a screen shot or sketch)</w:t>
-      </w:r>
-    </w:p>
-    <w:p>
-      <w:pPr>
-        <w:rPr>
-          <w:b/>
+        <w:t>The game takes place on the map Cp_Dustbowl from Valve’s Team Fortress 2 game. In particular, it is the first Control Point of the first s</w:t>
+      </w:r>
+      <w:r>
+        <w:rPr>
+          <w:i/>
+          <w:sz w:val="24"/>
+          <w:szCs w:val="24"/>
+        </w:rPr>
+        <w:t>tage</w:t>
+      </w:r>
+      <w:r>
+        <w:rPr>
+          <w:i/>
+          <w:sz w:val="24"/>
+          <w:szCs w:val="24"/>
+        </w:rPr>
+        <w:t xml:space="preserve"> of the map. </w:t>
+      </w:r>
+      <w:hyperlink r:id="rId12" w:history="1">
+        <w:r>
+          <w:rPr>
+            <w:rStyle w:val="Hyperlink"/>
+            <w:i/>
+            <w:sz w:val="24"/>
+            <w:szCs w:val="24"/>
+          </w:rPr>
+          <w:t>Valve’s Official TF2 Wiki</w:t>
+        </w:r>
+      </w:hyperlink>
+      <w:r>
+        <w:rPr>
+          <w:i/>
+          <w:sz w:val="24"/>
+          <w:szCs w:val="24"/>
+        </w:rPr>
+        <w:t xml:space="preserve"> has fu</w:t>
+      </w:r>
+      <w:r>
+        <w:rPr>
+          <w:i/>
+          <w:sz w:val="24"/>
+          <w:szCs w:val="24"/>
+        </w:rPr>
+        <w:t>rther information and pictures.</w:t>
+      </w:r>
+    </w:p>
+    <w:p>
+      <w:pPr>
+        <w:pStyle w:val="ListParagraph"/>
+        <w:rPr>
+          <w:i/>
           <w:sz w:val="24"/>
           <w:szCs w:val="24"/>
         </w:rPr>
@@ -898,12 +1056,12 @@
           <w:sz w:val="24"/>
           <w:szCs w:val="24"/>
         </w:rPr>
-        <w:t>Menu and Screen Descriptions</w:t>
-      </w:r>
-    </w:p>
-    <w:p>
-      <w:pPr>
-        <w:pStyle w:val="ListParagraph"/>
+        <w:t>Characters</w:t>
+      </w:r>
+    </w:p>
+    <w:p>
+      <w:pPr>
+        <w:ind w:left="720"/>
         <w:rPr>
           <w:i/>
           <w:sz w:val="24"/>
@@ -916,26 +1074,8 @@
           <w:sz w:val="24"/>
           <w:szCs w:val="24"/>
         </w:rPr>
-        <w:t>(Include additional screen shots and accompanying descriptions for any menus and additional screen)</w:t>
-      </w:r>
-    </w:p>
-    <w:p>
-      <w:pPr>
-        <w:rPr>
-          <w:b/>
-          <w:sz w:val="24"/>
-          <w:szCs w:val="24"/>
-        </w:rPr>
-      </w:pPr>
-    </w:p>
-    <w:p>
-      <w:pPr>
-        <w:rPr>
-          <w:b/>
-          <w:sz w:val="24"/>
-          <w:szCs w:val="24"/>
-        </w:rPr>
-      </w:pPr>
+        <w:t>The game takes place from the point of view of a BLU Scout. While having the lowest health of any of the 9 classes in TF2, he is also the fastest, and his natural ability to capture Control Points at twice the speed of the other classes can make him crucial to winning games.</w:t>
+      </w:r>
     </w:p>
     <w:p>
       <w:pPr>
@@ -956,15 +1096,7 @@
           <w:sz w:val="24"/>
           <w:szCs w:val="24"/>
         </w:rPr>
-        <w:t>Game World</w:t>
-      </w:r>
-      <w:r>
-        <w:rPr>
-          <w:b/>
-          <w:sz w:val="24"/>
-          <w:szCs w:val="24"/>
-        </w:rPr>
-        <w:t xml:space="preserve"> </w:t>
+        <w:t>Enemies</w:t>
       </w:r>
     </w:p>
     <w:p>
@@ -982,42 +1114,8 @@
           <w:sz w:val="24"/>
           <w:szCs w:val="24"/>
         </w:rPr>
-        <w:t>(</w:t>
-      </w:r>
-      <w:r>
-        <w:rPr>
-          <w:i/>
-          <w:sz w:val="24"/>
-          <w:szCs w:val="24"/>
-        </w:rPr>
-        <w:t xml:space="preserve">Describe </w:t>
-      </w:r>
-      <w:r>
-        <w:rPr>
-          <w:i/>
-          <w:sz w:val="24"/>
-          <w:szCs w:val="24"/>
-        </w:rPr>
-        <w:t xml:space="preserve">Your Game </w:t>
-      </w:r>
-      <w:r>
-        <w:rPr>
-          <w:i/>
-          <w:sz w:val="24"/>
-          <w:szCs w:val="24"/>
-        </w:rPr>
-        <w:t>Environment)</w:t>
-      </w:r>
-    </w:p>
-    <w:p>
-      <w:pPr>
-        <w:pStyle w:val="ListParagraph"/>
-        <w:rPr>
-          <w:b/>
-          <w:sz w:val="24"/>
-          <w:szCs w:val="24"/>
-        </w:rPr>
-      </w:pPr>
+        <w:t>Depending on which paths you take, you can encounter multiple different classes on your way. All enemies are on the RED team, the opposite of your own BLU team. Known classes that you can encounter are Spies, Snipers, Engineers, Heavies, Medics, Demomen, Soldiers, and Pyros.</w:t>
+      </w:r>
     </w:p>
     <w:p>
       <w:pPr>
@@ -1047,7 +1145,7 @@
           <w:sz w:val="24"/>
           <w:szCs w:val="24"/>
         </w:rPr>
-        <w:t xml:space="preserve">Levels </w:t>
+        <w:t>Weapons</w:t>
       </w:r>
     </w:p>
     <w:p>
@@ -1065,7 +1163,7 @@
           <w:sz w:val="24"/>
           <w:szCs w:val="24"/>
         </w:rPr>
-        <w:t>(Describe Each of your game levels)</w:t>
+        <w:t>(Describe any weapons available to the user)</w:t>
       </w:r>
     </w:p>
     <w:p>
@@ -1096,8 +1194,53 @@
           <w:sz w:val="24"/>
           <w:szCs w:val="24"/>
         </w:rPr>
-        <w:t>Game Progression</w:t>
-      </w:r>
+        <w:lastRenderedPageBreak/>
+        <w:t xml:space="preserve">Art </w:t>
+      </w:r>
+      <w:r>
+        <w:rPr>
+          <w:b/>
+          <w:sz w:val="24"/>
+          <w:szCs w:val="24"/>
+        </w:rPr>
+        <w:t xml:space="preserve">/ Multimedia </w:t>
+      </w:r>
+      <w:r>
+        <w:rPr>
+          <w:b/>
+          <w:sz w:val="24"/>
+          <w:szCs w:val="24"/>
+        </w:rPr>
+        <w:t>Index</w:t>
+      </w:r>
+    </w:p>
+    <w:p>
+      <w:pPr>
+        <w:pStyle w:val="ListParagraph"/>
+        <w:rPr>
+          <w:i/>
+          <w:sz w:val="24"/>
+          <w:szCs w:val="24"/>
+        </w:rPr>
+      </w:pPr>
+      <w:r>
+        <w:rPr>
+          <w:i/>
+          <w:sz w:val="24"/>
+          <w:szCs w:val="24"/>
+        </w:rPr>
+        <w:t>(Include an index of all your graphic and video assets here)</w:t>
+      </w:r>
+    </w:p>
+    <w:p>
+      <w:pPr>
+        <w:pStyle w:val="ListParagraph"/>
+        <w:rPr>
+          <w:b/>
+          <w:sz w:val="24"/>
+          <w:szCs w:val="24"/>
+        </w:rPr>
+      </w:pPr>
     </w:p>
     <w:p>
       <w:pPr>
@@ -1127,12 +1270,12 @@
           <w:sz w:val="24"/>
           <w:szCs w:val="24"/>
         </w:rPr>
-        <w:t>Characters</w:t>
-      </w:r>
-    </w:p>
-    <w:p>
-      <w:pPr>
-        <w:ind w:firstLine="720"/>
+        <w:t>Design Notes</w:t>
+      </w:r>
+    </w:p>
+    <w:p>
+      <w:pPr>
+        <w:pStyle w:val="ListParagraph"/>
         <w:rPr>
           <w:i/>
           <w:sz w:val="24"/>
@@ -1145,25 +1288,8 @@
           <w:sz w:val="24"/>
           <w:szCs w:val="24"/>
         </w:rPr>
-        <w:t>(</w:t>
-      </w:r>
-      <w:r>
-        <w:rPr>
-          <w:i/>
-          <w:sz w:val="24"/>
-          <w:szCs w:val="24"/>
-        </w:rPr>
-        <w:t>Describe Your game avatar if applicable)</w:t>
-      </w:r>
-    </w:p>
-    <w:p>
-      <w:pPr>
-        <w:rPr>
-          <w:b/>
-          <w:sz w:val="24"/>
-          <w:szCs w:val="24"/>
-        </w:rPr>
-      </w:pPr>
+        <w:t>(Include additional design notes here)</w:t>
+      </w:r>
     </w:p>
     <w:p>
       <w:pPr>
@@ -1193,7 +1319,7 @@
           <w:sz w:val="24"/>
           <w:szCs w:val="24"/>
         </w:rPr>
-        <w:t>Enemies</w:t>
+        <w:t>Future Features</w:t>
       </w:r>
     </w:p>
     <w:p>
@@ -1211,238 +1337,14 @@
           <w:sz w:val="24"/>
           <w:szCs w:val="24"/>
         </w:rPr>
-        <w:t>(Describe computer-generated enemies and boss monsters)</w:t>
-      </w:r>
-    </w:p>
-    <w:p>
-      <w:pPr>
-        <w:rPr>
-          <w:b/>
-          <w:sz w:val="24"/>
-          <w:szCs w:val="24"/>
-        </w:rPr>
-      </w:pPr>
-    </w:p>
-    <w:p>
-      <w:pPr>
-        <w:pStyle w:val="ListParagraph"/>
-        <w:numPr>
-          <w:ilvl w:val="0"/>
-          <w:numId w:val="1"/>
-        </w:numPr>
-        <w:rPr>
-          <w:b/>
-          <w:sz w:val="24"/>
-          <w:szCs w:val="24"/>
-        </w:rPr>
-      </w:pPr>
-      <w:r>
-        <w:rPr>
-          <w:b/>
-          <w:sz w:val="24"/>
-          <w:szCs w:val="24"/>
-        </w:rPr>
-        <w:t>Weapons</w:t>
-      </w:r>
-    </w:p>
-    <w:p>
-      <w:pPr>
-        <w:pStyle w:val="ListParagraph"/>
-        <w:rPr>
-          <w:i/>
-          <w:sz w:val="24"/>
-          <w:szCs w:val="24"/>
-        </w:rPr>
-      </w:pPr>
-      <w:r>
-        <w:rPr>
-          <w:i/>
-          <w:sz w:val="24"/>
-          <w:szCs w:val="24"/>
-        </w:rPr>
-        <w:t>(Describe any weapons available to the user)</w:t>
-      </w:r>
-    </w:p>
-    <w:p>
-      <w:pPr>
-        <w:rPr>
-          <w:b/>
-          <w:sz w:val="24"/>
-          <w:szCs w:val="24"/>
-        </w:rPr>
-      </w:pPr>
-    </w:p>
-    <w:p>
-      <w:pPr>
-        <w:pStyle w:val="ListParagraph"/>
-        <w:numPr>
-          <w:ilvl w:val="0"/>
-          <w:numId w:val="1"/>
-        </w:numPr>
-        <w:rPr>
-          <w:b/>
-          <w:sz w:val="24"/>
-          <w:szCs w:val="24"/>
-        </w:rPr>
-      </w:pPr>
-      <w:r>
-        <w:rPr>
-          <w:b/>
-          <w:sz w:val="24"/>
-          <w:szCs w:val="24"/>
-        </w:rPr>
-        <w:t xml:space="preserve">Art </w:t>
-      </w:r>
-      <w:r>
-        <w:rPr>
-          <w:b/>
-          <w:sz w:val="24"/>
-          <w:szCs w:val="24"/>
-        </w:rPr>
-        <w:t xml:space="preserve">/ Multimedia </w:t>
-      </w:r>
-      <w:r>
-        <w:rPr>
-          <w:b/>
-          <w:sz w:val="24"/>
-          <w:szCs w:val="24"/>
-        </w:rPr>
-        <w:t>Index</w:t>
-      </w:r>
-    </w:p>
-    <w:p>
-      <w:pPr>
-        <w:pStyle w:val="ListParagraph"/>
-        <w:rPr>
-          <w:i/>
-          <w:sz w:val="24"/>
-          <w:szCs w:val="24"/>
-        </w:rPr>
-      </w:pPr>
-      <w:r>
-        <w:rPr>
-          <w:i/>
-          <w:sz w:val="24"/>
-          <w:szCs w:val="24"/>
-        </w:rPr>
-        <w:t>(Include an index of all your graphic and video assets here)</w:t>
-      </w:r>
-    </w:p>
-    <w:p>
-      <w:pPr>
-        <w:pStyle w:val="ListParagraph"/>
-        <w:rPr>
-          <w:b/>
-          <w:sz w:val="24"/>
-          <w:szCs w:val="24"/>
-        </w:rPr>
-      </w:pPr>
-    </w:p>
-    <w:p>
-      <w:pPr>
-        <w:rPr>
-          <w:b/>
-          <w:sz w:val="24"/>
-          <w:szCs w:val="24"/>
-        </w:rPr>
-      </w:pPr>
-      <w:bookmarkStart w:id="0" w:name="_GoBack"/>
-      <w:bookmarkEnd w:id="0"/>
-    </w:p>
-    <w:p>
-      <w:pPr>
-        <w:pStyle w:val="ListParagraph"/>
-        <w:numPr>
-          <w:ilvl w:val="0"/>
-          <w:numId w:val="1"/>
-        </w:numPr>
-        <w:rPr>
-          <w:b/>
-          <w:sz w:val="24"/>
-          <w:szCs w:val="24"/>
-        </w:rPr>
-      </w:pPr>
-      <w:r>
-        <w:rPr>
-          <w:b/>
-          <w:sz w:val="24"/>
-          <w:szCs w:val="24"/>
-        </w:rPr>
-        <w:t>Design Notes</w:t>
-      </w:r>
-    </w:p>
-    <w:p>
-      <w:pPr>
-        <w:pStyle w:val="ListParagraph"/>
-        <w:rPr>
-          <w:i/>
-          <w:sz w:val="24"/>
-          <w:szCs w:val="24"/>
-        </w:rPr>
-      </w:pPr>
-      <w:r>
-        <w:rPr>
-          <w:i/>
-          <w:sz w:val="24"/>
-          <w:szCs w:val="24"/>
-        </w:rPr>
-        <w:t>(Include additional design notes here)</w:t>
-      </w:r>
-    </w:p>
-    <w:p>
-      <w:pPr>
-        <w:rPr>
-          <w:b/>
-          <w:sz w:val="24"/>
-          <w:szCs w:val="24"/>
-        </w:rPr>
-      </w:pPr>
-    </w:p>
-    <w:p>
-      <w:pPr>
-        <w:pStyle w:val="ListParagraph"/>
-        <w:numPr>
-          <w:ilvl w:val="0"/>
-          <w:numId w:val="1"/>
-        </w:numPr>
-        <w:rPr>
-          <w:b/>
-          <w:sz w:val="24"/>
-          <w:szCs w:val="24"/>
-        </w:rPr>
-      </w:pPr>
-      <w:r>
-        <w:rPr>
-          <w:b/>
-          <w:sz w:val="24"/>
-          <w:szCs w:val="24"/>
-        </w:rPr>
-        <w:t>Future Features</w:t>
-      </w:r>
-    </w:p>
-    <w:p>
-      <w:pPr>
-        <w:pStyle w:val="ListParagraph"/>
-        <w:rPr>
-          <w:i/>
-          <w:sz w:val="24"/>
-          <w:szCs w:val="24"/>
-        </w:rPr>
-      </w:pPr>
-      <w:r>
-        <w:rPr>
-          <w:i/>
-          <w:sz w:val="24"/>
-          <w:szCs w:val="24"/>
-        </w:rPr>
         <w:t>(Include any future features that are planned to be implemented)</w:t>
       </w:r>
     </w:p>
     <w:sectPr>
-      <w:headerReference w:type="even" r:id="rId12"/>
-      <w:headerReference w:type="default" r:id="rId13"/>
-      <w:footerReference w:type="even" r:id="rId14"/>
-      <w:footerReference w:type="default" r:id="rId15"/>
+      <w:headerReference w:type="even" r:id="rId13"/>
+      <w:headerReference w:type="default" r:id="rId14"/>
+      <w:footerReference w:type="even" r:id="rId15"/>
+      <w:footerReference w:type="default" r:id="rId16"/>
       <w:pgSz w:w="12240" w:h="15840"/>
       <w:pgMar w:top="1440" w:right="1440" w:bottom="1440" w:left="1440" w:header="720" w:footer="720" w:gutter="0"/>
       <w:pgBorders w:offsetFrom="page">
@@ -1494,6 +1396,7 @@
       </w:pBdr>
       <w:rPr>
         <w:rFonts w:asciiTheme="majorHAnsi" w:hAnsiTheme="majorHAnsi"/>
+        <w:b/>
       </w:rPr>
     </w:pPr>
     <w:r>
@@ -1501,7 +1404,7 @@
         <w:rFonts w:asciiTheme="majorHAnsi" w:hAnsiTheme="majorHAnsi"/>
         <w:b/>
       </w:rPr>
-      <w:t>Version Number 0.1</w:t>
+      <w:t>Version 0.3</w:t>
     </w:r>
     <w:r>
       <w:rPr>
@@ -1566,25 +1469,26 @@
         <w:rFonts w:asciiTheme="majorHAnsi" w:hAnsiTheme="majorHAnsi"/>
       </w:rPr>
     </w:pPr>
-    <w:sdt>
-      <w:sdtPr>
-        <w:rPr>
-          <w:rFonts w:asciiTheme="majorHAnsi" w:hAnsiTheme="majorHAnsi"/>
-        </w:rPr>
-        <w:id w:val="76027555"/>
-        <w:temporary/>
-        <w:showingPlcHdr/>
-      </w:sdtPr>
-      <w:sdtEndPr/>
-      <w:sdtContent>
-        <w:r>
-          <w:rPr>
-            <w:rFonts w:asciiTheme="majorHAnsi" w:hAnsiTheme="majorHAnsi"/>
-          </w:rPr>
-          <w:t>[Type text]</w:t>
-        </w:r>
-      </w:sdtContent>
-    </w:sdt>
+    <w:r>
+      <w:rPr>
+        <w:rFonts w:asciiTheme="majorHAnsi" w:hAnsiTheme="majorHAnsi"/>
+        <w:b/>
+      </w:rPr>
+      <w:t>Version</w:t>
+    </w:r>
+    <w:r>
+      <w:rPr>
+        <w:rFonts w:asciiTheme="majorHAnsi" w:hAnsiTheme="majorHAnsi"/>
+      </w:rPr>
+      <w:t xml:space="preserve"> </w:t>
+    </w:r>
+    <w:r>
+      <w:rPr>
+        <w:rFonts w:asciiTheme="majorHAnsi" w:hAnsiTheme="majorHAnsi"/>
+        <w:b/>
+      </w:rPr>
+      <w:t>0.3.</w:t>
+    </w:r>
     <w:r>
       <w:rPr>
         <w:rFonts w:asciiTheme="majorHAnsi" w:hAnsiTheme="majorHAnsi"/>
@@ -2930,7 +2834,7 @@
 </file>
 
 <file path=customXml/itemProps5.xml><?xml version="1.0" encoding="utf-8"?>
-<ds:datastoreItem xmlns:ds="http://schemas.openxmlformats.org/officeDocument/2006/customXml" ds:itemID="{A0349E06-37B7-4539-B79C-5A97342D75A9}">
+<ds:datastoreItem xmlns:ds="http://schemas.openxmlformats.org/officeDocument/2006/customXml" ds:itemID="{89E25C97-353F-4861-A548-626C754099D6}">
   <ds:schemaRefs>
     <ds:schemaRef ds:uri="http://schemas.openxmlformats.org/officeDocument/2006/bibliography"/>
   </ds:schemaRefs>

</xml_diff>

<commit_message>
Assignment 1 - Actual Descriptions
Second and first level branches now have longer dialogs. Introduction
finally added. External Doc updated with new information. Version
changed to 0.4
</commit_message>
<xml_diff>
--- a/Assignment 1 - Dustbowl/Documentation/External Doc - Dustbowl.docx
+++ b/Assignment 1 - Dustbowl/Documentation/External Doc - Dustbowl.docx
@@ -258,7 +258,7 @@
                     <w:sz w:val="24"/>
                     <w:szCs w:val="24"/>
                   </w:rPr>
-                  <w:t>Version 0.3</w:t>
+                  <w:t>Version 0.4</w:t>
                 </w:r>
               </w:p>
               <w:p>
@@ -397,7 +397,7 @@
             <mc:AlternateContent>
               <mc:Choice Requires="wps">
                 <w:drawing>
-                  <wp:anchor distT="0" distB="0" distL="114300" distR="114300" simplePos="0" relativeHeight="251662336" behindDoc="0" locked="0" layoutInCell="1" allowOverlap="1" wp14:anchorId="159DA8FA" wp14:editId="5C682A34">
+                  <wp:anchor distT="0" distB="0" distL="114300" distR="114300" simplePos="0" relativeHeight="251662336" behindDoc="0" locked="0" layoutInCell="1" allowOverlap="1" wp14:anchorId="56F1CF75" wp14:editId="15B09978">
                     <wp:simplePos x="0" y="0"/>
                     <wp:positionH relativeFrom="column">
                       <wp:posOffset>1783080</wp:posOffset>
@@ -482,7 +482,7 @@
               </mc:Choice>
               <mc:Fallback>
                 <w:pict>
-                  <v:shapetype w14:anchorId="159DA8FA" id="_x0000_t202" coordsize="21600,21600" o:spt="202" path="m,l,21600r21600,l21600,xe">
+                  <v:shapetype w14:anchorId="56F1CF75" id="_x0000_t202" coordsize="21600,21600" o:spt="202" path="m,l,21600r21600,l21600,xe">
                     <v:stroke joinstyle="miter"/>
                     <v:path gradientshapeok="t" o:connecttype="rect"/>
                   </v:shapetype>
@@ -641,21 +641,7 @@
           <w:sz w:val="24"/>
           <w:szCs w:val="24"/>
         </w:rPr>
-        <w:t>Game Information</w:t>
-      </w:r>
-      <w:r>
-        <w:rPr>
-          <w:sz w:val="24"/>
-          <w:szCs w:val="24"/>
-        </w:rPr>
-        <w:t xml:space="preserve"> –</w:t>
-      </w:r>
-      <w:r>
-        <w:rPr>
-          <w:sz w:val="24"/>
-          <w:szCs w:val="24"/>
-        </w:rPr>
-        <w:t xml:space="preserve"> Page 4 </w:t>
+        <w:t xml:space="preserve">Game Information – Page 4 </w:t>
       </w:r>
     </w:p>
     <w:p>
@@ -671,28 +657,7 @@
           <w:sz w:val="24"/>
           <w:szCs w:val="24"/>
         </w:rPr>
-        <w:t>Game Information</w:t>
-      </w:r>
-      <w:r>
-        <w:rPr>
-          <w:sz w:val="24"/>
-          <w:szCs w:val="24"/>
-        </w:rPr>
-        <w:t xml:space="preserve"> (Cont’d)</w:t>
-      </w:r>
-      <w:r>
-        <w:rPr>
-          <w:sz w:val="24"/>
-          <w:szCs w:val="24"/>
-        </w:rPr>
-        <w:t xml:space="preserve"> – </w:t>
-      </w:r>
-      <w:r>
-        <w:rPr>
-          <w:sz w:val="24"/>
-          <w:szCs w:val="24"/>
-        </w:rPr>
-        <w:t>Page 5</w:t>
+        <w:t>Game Information (Cont’d) – Page 5</w:t>
       </w:r>
     </w:p>
     <w:p>
@@ -713,8 +678,6 @@
         </w:rPr>
         <w:br w:type="page"/>
       </w:r>
-      <w:bookmarkStart w:id="0" w:name="_GoBack"/>
-      <w:bookmarkEnd w:id="0"/>
     </w:p>
     <w:p>
       <w:pPr>
@@ -779,21 +742,36 @@
           <w:sz w:val="24"/>
           <w:szCs w:val="24"/>
         </w:rPr>
-        <w:t xml:space="preserve">Version 0.3 </w:t>
-      </w:r>
-      <w:r>
-        <w:rPr>
-          <w:sz w:val="24"/>
-          <w:szCs w:val="24"/>
-        </w:rPr>
-        <w:t>–</w:t>
-      </w:r>
-      <w:r>
-        <w:rPr>
-          <w:sz w:val="24"/>
-          <w:szCs w:val="24"/>
-        </w:rPr>
-        <w:t xml:space="preserve"> All first level branches added. Basic descriptions still remain.</w:t>
+        <w:t>Version 0.3 – All first level branches added. Basic descriptions still remain.</w:t>
+      </w:r>
+    </w:p>
+    <w:p>
+      <w:pPr>
+        <w:rPr>
+          <w:sz w:val="24"/>
+          <w:szCs w:val="24"/>
+        </w:rPr>
+      </w:pPr>
+      <w:r>
+        <w:rPr>
+          <w:sz w:val="24"/>
+          <w:szCs w:val="24"/>
+        </w:rPr>
+        <w:t>Version 0.4</w:t>
+      </w:r>
+      <w:r>
+        <w:rPr>
+          <w:sz w:val="24"/>
+          <w:szCs w:val="24"/>
+        </w:rPr>
+        <w:t xml:space="preserve"> –</w:t>
+      </w:r>
+      <w:r>
+        <w:rPr>
+          <w:sz w:val="24"/>
+          <w:szCs w:val="24"/>
+        </w:rPr>
+        <w:t xml:space="preserve"> All second level branches added. Descriptions more fleshed out and intro added.</w:t>
       </w:r>
     </w:p>
     <w:p>
@@ -1345,6 +1323,8 @@
       <w:headerReference w:type="default" r:id="rId14"/>
       <w:footerReference w:type="even" r:id="rId15"/>
       <w:footerReference w:type="default" r:id="rId16"/>
+      <w:headerReference w:type="first" r:id="rId17"/>
+      <w:footerReference w:type="first" r:id="rId18"/>
       <w:pgSz w:w="12240" w:h="15840"/>
       <w:pgMar w:top="1440" w:right="1440" w:bottom="1440" w:left="1440" w:header="720" w:footer="720" w:gutter="0"/>
       <w:pgBorders w:offsetFrom="page">
@@ -1404,7 +1384,7 @@
         <w:rFonts w:asciiTheme="majorHAnsi" w:hAnsiTheme="majorHAnsi"/>
         <w:b/>
       </w:rPr>
-      <w:t>Version 0.3</w:t>
+      <w:t>Version 0.4</w:t>
     </w:r>
     <w:r>
       <w:rPr>
@@ -1487,7 +1467,16 @@
         <w:rFonts w:asciiTheme="majorHAnsi" w:hAnsiTheme="majorHAnsi"/>
         <w:b/>
       </w:rPr>
-      <w:t>0.3.</w:t>
+      <w:t>0.4</w:t>
+    </w:r>
+    <w:bookmarkStart w:id="0" w:name="_GoBack"/>
+    <w:bookmarkEnd w:id="0"/>
+    <w:r>
+      <w:rPr>
+        <w:rFonts w:asciiTheme="majorHAnsi" w:hAnsiTheme="majorHAnsi"/>
+        <w:b/>
+      </w:rPr>
+      <w:t>.</w:t>
     </w:r>
     <w:r>
       <w:rPr>
@@ -1515,7 +1504,7 @@
         <w:rFonts w:asciiTheme="majorHAnsi" w:hAnsiTheme="majorHAnsi"/>
         <w:noProof/>
       </w:rPr>
-      <w:t>5</w:t>
+      <w:t>3</w:t>
     </w:r>
     <w:r>
       <w:rPr>
@@ -1525,6 +1514,16 @@
       <w:fldChar w:fldCharType="end"/>
     </w:r>
   </w:p>
+  <w:p>
+    <w:pPr>
+      <w:pStyle w:val="Footer"/>
+    </w:pPr>
+  </w:p>
+</w:ftr>
+</file>
+
+<file path=word/footer3.xml><?xml version="1.0" encoding="utf-8"?>
+<w:ftr xmlns:wpc="http://schemas.microsoft.com/office/word/2010/wordprocessingCanvas" xmlns:mc="http://schemas.openxmlformats.org/markup-compatibility/2006" xmlns:o="urn:schemas-microsoft-com:office:office" xmlns:r="http://schemas.openxmlformats.org/officeDocument/2006/relationships" xmlns:m="http://schemas.openxmlformats.org/officeDocument/2006/math" xmlns:v="urn:schemas-microsoft-com:vml" xmlns:wp14="http://schemas.microsoft.com/office/word/2010/wordprocessingDrawing" xmlns:wp="http://schemas.openxmlformats.org/drawingml/2006/wordprocessingDrawing" xmlns:w10="urn:schemas-microsoft-com:office:word" xmlns:w="http://schemas.openxmlformats.org/wordprocessingml/2006/main" xmlns:w14="http://schemas.microsoft.com/office/word/2010/wordml" xmlns:w15="http://schemas.microsoft.com/office/word/2012/wordml" xmlns:wpg="http://schemas.microsoft.com/office/word/2010/wordprocessingGroup" xmlns:wpi="http://schemas.microsoft.com/office/word/2010/wordprocessingInk" xmlns:wne="http://schemas.microsoft.com/office/word/2006/wordml" xmlns:wps="http://schemas.microsoft.com/office/word/2010/wordprocessingShape" mc:Ignorable="w14 w15 wp14">
   <w:p>
     <w:pPr>
       <w:pStyle w:val="Footer"/>
@@ -1842,6 +1841,16 @@
       </w:tc>
     </w:tr>
   </w:tbl>
+  <w:p>
+    <w:pPr>
+      <w:pStyle w:val="Header"/>
+    </w:pPr>
+  </w:p>
+</w:hdr>
+</file>
+
+<file path=word/header3.xml><?xml version="1.0" encoding="utf-8"?>
+<w:hdr xmlns:wpc="http://schemas.microsoft.com/office/word/2010/wordprocessingCanvas" xmlns:mc="http://schemas.openxmlformats.org/markup-compatibility/2006" xmlns:o="urn:schemas-microsoft-com:office:office" xmlns:r="http://schemas.openxmlformats.org/officeDocument/2006/relationships" xmlns:m="http://schemas.openxmlformats.org/officeDocument/2006/math" xmlns:v="urn:schemas-microsoft-com:vml" xmlns:wp14="http://schemas.microsoft.com/office/word/2010/wordprocessingDrawing" xmlns:wp="http://schemas.openxmlformats.org/drawingml/2006/wordprocessingDrawing" xmlns:w10="urn:schemas-microsoft-com:office:word" xmlns:w="http://schemas.openxmlformats.org/wordprocessingml/2006/main" xmlns:w14="http://schemas.microsoft.com/office/word/2010/wordml" xmlns:w15="http://schemas.microsoft.com/office/word/2012/wordml" xmlns:wpg="http://schemas.microsoft.com/office/word/2010/wordprocessingGroup" xmlns:wpi="http://schemas.microsoft.com/office/word/2010/wordprocessingInk" xmlns:wne="http://schemas.microsoft.com/office/word/2006/wordml" xmlns:wps="http://schemas.microsoft.com/office/word/2010/wordprocessingShape" mc:Ignorable="w14 w15 wp14">
   <w:p>
     <w:pPr>
       <w:pStyle w:val="Header"/>
@@ -2779,16 +2788,16 @@
 </file>
 
 <file path=customXml/item2.xml><?xml version="1.0" encoding="utf-8"?>
-<p:properties xmlns:p="http://schemas.microsoft.com/office/2006/metadata/properties" xmlns:xsi="http://www.w3.org/2001/XMLSchema-instance" xmlns:pc="http://schemas.microsoft.com/office/infopath/2007/PartnerControls"/>
-</file>
-
-<file path=customXml/item3.xml><?xml version="1.0" encoding="utf-8"?>
 <?mso-contentType ?>
 <FormTemplates xmlns="http://schemas.microsoft.com/sharepoint/v3/contenttype/forms">
   <Display>DocumentLibraryForm</Display>
   <Edit>AssetEditForm</Edit>
   <New>DocumentLibraryForm</New>
 </FormTemplates>
+</file>
+
+<file path=customXml/item3.xml><?xml version="1.0" encoding="utf-8"?>
+<p:properties xmlns:p="http://schemas.microsoft.com/office/2006/metadata/properties" xmlns:xsi="http://www.w3.org/2001/XMLSchema-instance" xmlns:pc="http://schemas.microsoft.com/office/infopath/2007/PartnerControls"/>
 </file>
 
 <file path=customXml/item4.xml><?xml version="1.0" encoding="utf-8"?>
@@ -2808,18 +2817,18 @@
 </file>
 
 <file path=customXml/itemProps2.xml><?xml version="1.0" encoding="utf-8"?>
-<ds:datastoreItem xmlns:ds="http://schemas.openxmlformats.org/officeDocument/2006/customXml" ds:itemID="{6BD01D80-C71E-4C35-9EC9-AB4B2A68E7C1}">
+<ds:datastoreItem xmlns:ds="http://schemas.openxmlformats.org/officeDocument/2006/customXml" ds:itemID="{DF8A6096-AC3C-41A5-9CB9-998E1823050B}">
   <ds:schemaRefs>
-    <ds:schemaRef ds:uri="http://schemas.microsoft.com/office/2006/metadata/properties"/>
-    <ds:schemaRef ds:uri="http://schemas.microsoft.com/office/infopath/2007/PartnerControls"/>
+    <ds:schemaRef ds:uri="http://schemas.microsoft.com/sharepoint/v3/contenttype/forms"/>
   </ds:schemaRefs>
 </ds:datastoreItem>
 </file>
 
 <file path=customXml/itemProps3.xml><?xml version="1.0" encoding="utf-8"?>
-<ds:datastoreItem xmlns:ds="http://schemas.openxmlformats.org/officeDocument/2006/customXml" ds:itemID="{DF8A6096-AC3C-41A5-9CB9-998E1823050B}">
+<ds:datastoreItem xmlns:ds="http://schemas.openxmlformats.org/officeDocument/2006/customXml" ds:itemID="{6BD01D80-C71E-4C35-9EC9-AB4B2A68E7C1}">
   <ds:schemaRefs>
-    <ds:schemaRef ds:uri="http://schemas.microsoft.com/sharepoint/v3/contenttype/forms"/>
+    <ds:schemaRef ds:uri="http://schemas.microsoft.com/office/2006/metadata/properties"/>
+    <ds:schemaRef ds:uri="http://schemas.microsoft.com/office/infopath/2007/PartnerControls"/>
   </ds:schemaRefs>
 </ds:datastoreItem>
 </file>
@@ -2834,7 +2843,7 @@
 </file>
 
 <file path=customXml/itemProps5.xml><?xml version="1.0" encoding="utf-8"?>
-<ds:datastoreItem xmlns:ds="http://schemas.openxmlformats.org/officeDocument/2006/customXml" ds:itemID="{89E25C97-353F-4861-A548-626C754099D6}">
+<ds:datastoreItem xmlns:ds="http://schemas.openxmlformats.org/officeDocument/2006/customXml" ds:itemID="{8F690C77-A430-4147-9191-24821F7A1249}">
   <ds:schemaRefs>
     <ds:schemaRef ds:uri="http://schemas.openxmlformats.org/officeDocument/2006/bibliography"/>
   </ds:schemaRefs>

</xml_diff>

<commit_message>
Assignment 1 - Final Commit
All branches completed. All descriptions fully written. External Doc
Updated. Added flowchart map to Documentation.
</commit_message>
<xml_diff>
--- a/Assignment 1 - Dustbowl/Documentation/External Doc - Dustbowl.docx
+++ b/Assignment 1 - Dustbowl/Documentation/External Doc - Dustbowl.docx
@@ -258,7 +258,14 @@
                     <w:sz w:val="24"/>
                     <w:szCs w:val="24"/>
                   </w:rPr>
-                  <w:t>Version 0.4</w:t>
+                  <w:t xml:space="preserve">Version </w:t>
+                </w:r>
+                <w:r>
+                  <w:rPr>
+                    <w:sz w:val="24"/>
+                    <w:szCs w:val="24"/>
+                  </w:rPr>
+                  <w:t>1.0</w:t>
                 </w:r>
               </w:p>
               <w:p>
@@ -757,21 +764,36 @@
           <w:sz w:val="24"/>
           <w:szCs w:val="24"/>
         </w:rPr>
-        <w:t>Version 0.4</w:t>
-      </w:r>
-      <w:r>
-        <w:rPr>
-          <w:sz w:val="24"/>
-          <w:szCs w:val="24"/>
-        </w:rPr>
-        <w:t xml:space="preserve"> –</w:t>
-      </w:r>
-      <w:r>
-        <w:rPr>
-          <w:sz w:val="24"/>
-          <w:szCs w:val="24"/>
-        </w:rPr>
-        <w:t xml:space="preserve"> All second level branches added. Descriptions more fleshed out and intro added.</w:t>
+        <w:t>Version 0.4 – All second level branches added. Descriptions more fleshed out and intro added.</w:t>
+      </w:r>
+    </w:p>
+    <w:p>
+      <w:pPr>
+        <w:rPr>
+          <w:sz w:val="24"/>
+          <w:szCs w:val="24"/>
+        </w:rPr>
+      </w:pPr>
+      <w:r>
+        <w:rPr>
+          <w:sz w:val="24"/>
+          <w:szCs w:val="24"/>
+        </w:rPr>
+        <w:t xml:space="preserve">Version 1.0 </w:t>
+      </w:r>
+      <w:r>
+        <w:rPr>
+          <w:sz w:val="24"/>
+          <w:szCs w:val="24"/>
+        </w:rPr>
+        <w:t>–</w:t>
+      </w:r>
+      <w:r>
+        <w:rPr>
+          <w:sz w:val="24"/>
+          <w:szCs w:val="24"/>
+        </w:rPr>
+        <w:t xml:space="preserve"> All third, fourth, and final branches added. All Descriptions full length.</w:t>
       </w:r>
     </w:p>
     <w:p>
@@ -1141,7 +1163,7 @@
           <w:sz w:val="24"/>
           <w:szCs w:val="24"/>
         </w:rPr>
-        <w:t>(Describe any weapons available to the user)</w:t>
+        <w:t>In certain situations you will uses either a Pistol or Scattergun. Enemies use weapons relating to there classes</w:t>
       </w:r>
     </w:p>
     <w:p>
@@ -1207,7 +1229,7 @@
           <w:sz w:val="24"/>
           <w:szCs w:val="24"/>
         </w:rPr>
-        <w:t>(Include an index of all your graphic and video assets here)</w:t>
+        <w:t>Assignment1Flowchart.pdf is a map of what branches lead to which.</w:t>
       </w:r>
     </w:p>
     <w:p>
@@ -1232,91 +1254,12 @@
     <w:p>
       <w:pPr>
         <w:pStyle w:val="ListParagraph"/>
-        <w:numPr>
-          <w:ilvl w:val="0"/>
-          <w:numId w:val="1"/>
-        </w:numPr>
-        <w:rPr>
-          <w:b/>
-          <w:sz w:val="24"/>
-          <w:szCs w:val="24"/>
-        </w:rPr>
-      </w:pPr>
-      <w:r>
-        <w:rPr>
-          <w:b/>
-          <w:sz w:val="24"/>
-          <w:szCs w:val="24"/>
-        </w:rPr>
-        <w:t>Design Notes</w:t>
-      </w:r>
-    </w:p>
-    <w:p>
-      <w:pPr>
-        <w:pStyle w:val="ListParagraph"/>
         <w:rPr>
           <w:i/>
           <w:sz w:val="24"/>
           <w:szCs w:val="24"/>
         </w:rPr>
       </w:pPr>
-      <w:r>
-        <w:rPr>
-          <w:i/>
-          <w:sz w:val="24"/>
-          <w:szCs w:val="24"/>
-        </w:rPr>
-        <w:t>(Include additional design notes here)</w:t>
-      </w:r>
-    </w:p>
-    <w:p>
-      <w:pPr>
-        <w:rPr>
-          <w:b/>
-          <w:sz w:val="24"/>
-          <w:szCs w:val="24"/>
-        </w:rPr>
-      </w:pPr>
-    </w:p>
-    <w:p>
-      <w:pPr>
-        <w:pStyle w:val="ListParagraph"/>
-        <w:numPr>
-          <w:ilvl w:val="0"/>
-          <w:numId w:val="1"/>
-        </w:numPr>
-        <w:rPr>
-          <w:b/>
-          <w:sz w:val="24"/>
-          <w:szCs w:val="24"/>
-        </w:rPr>
-      </w:pPr>
-      <w:r>
-        <w:rPr>
-          <w:b/>
-          <w:sz w:val="24"/>
-          <w:szCs w:val="24"/>
-        </w:rPr>
-        <w:t>Future Features</w:t>
-      </w:r>
-    </w:p>
-    <w:p>
-      <w:pPr>
-        <w:pStyle w:val="ListParagraph"/>
-        <w:rPr>
-          <w:i/>
-          <w:sz w:val="24"/>
-          <w:szCs w:val="24"/>
-        </w:rPr>
-      </w:pPr>
-      <w:r>
-        <w:rPr>
-          <w:i/>
-          <w:sz w:val="24"/>
-          <w:szCs w:val="24"/>
-        </w:rPr>
-        <w:t>(Include any future features that are planned to be implemented)</w:t>
-      </w:r>
     </w:p>
     <w:sectPr>
       <w:headerReference w:type="even" r:id="rId13"/>
@@ -1384,7 +1327,14 @@
         <w:rFonts w:asciiTheme="majorHAnsi" w:hAnsiTheme="majorHAnsi"/>
         <w:b/>
       </w:rPr>
-      <w:t>Version 0.4</w:t>
+      <w:t xml:space="preserve">Version </w:t>
+    </w:r>
+    <w:r>
+      <w:rPr>
+        <w:rFonts w:asciiTheme="majorHAnsi" w:hAnsiTheme="majorHAnsi"/>
+        <w:b/>
+      </w:rPr>
+      <w:t>1.0</w:t>
     </w:r>
     <w:r>
       <w:rPr>
@@ -1467,7 +1417,7 @@
         <w:rFonts w:asciiTheme="majorHAnsi" w:hAnsiTheme="majorHAnsi"/>
         <w:b/>
       </w:rPr>
-      <w:t>0.4</w:t>
+      <w:t>1.0</w:t>
     </w:r>
     <w:bookmarkStart w:id="0" w:name="_GoBack"/>
     <w:bookmarkEnd w:id="0"/>
@@ -2788,16 +2738,16 @@
 </file>
 
 <file path=customXml/item2.xml><?xml version="1.0" encoding="utf-8"?>
+<p:properties xmlns:p="http://schemas.microsoft.com/office/2006/metadata/properties" xmlns:xsi="http://www.w3.org/2001/XMLSchema-instance" xmlns:pc="http://schemas.microsoft.com/office/infopath/2007/PartnerControls"/>
+</file>
+
+<file path=customXml/item3.xml><?xml version="1.0" encoding="utf-8"?>
 <?mso-contentType ?>
 <FormTemplates xmlns="http://schemas.microsoft.com/sharepoint/v3/contenttype/forms">
   <Display>DocumentLibraryForm</Display>
   <Edit>AssetEditForm</Edit>
   <New>DocumentLibraryForm</New>
 </FormTemplates>
-</file>
-
-<file path=customXml/item3.xml><?xml version="1.0" encoding="utf-8"?>
-<p:properties xmlns:p="http://schemas.microsoft.com/office/2006/metadata/properties" xmlns:xsi="http://www.w3.org/2001/XMLSchema-instance" xmlns:pc="http://schemas.microsoft.com/office/infopath/2007/PartnerControls"/>
 </file>
 
 <file path=customXml/item4.xml><?xml version="1.0" encoding="utf-8"?>
@@ -2817,18 +2767,18 @@
 </file>
 
 <file path=customXml/itemProps2.xml><?xml version="1.0" encoding="utf-8"?>
-<ds:datastoreItem xmlns:ds="http://schemas.openxmlformats.org/officeDocument/2006/customXml" ds:itemID="{DF8A6096-AC3C-41A5-9CB9-998E1823050B}">
+<ds:datastoreItem xmlns:ds="http://schemas.openxmlformats.org/officeDocument/2006/customXml" ds:itemID="{6BD01D80-C71E-4C35-9EC9-AB4B2A68E7C1}">
   <ds:schemaRefs>
-    <ds:schemaRef ds:uri="http://schemas.microsoft.com/sharepoint/v3/contenttype/forms"/>
+    <ds:schemaRef ds:uri="http://schemas.microsoft.com/office/2006/metadata/properties"/>
+    <ds:schemaRef ds:uri="http://schemas.microsoft.com/office/infopath/2007/PartnerControls"/>
   </ds:schemaRefs>
 </ds:datastoreItem>
 </file>
 
 <file path=customXml/itemProps3.xml><?xml version="1.0" encoding="utf-8"?>
-<ds:datastoreItem xmlns:ds="http://schemas.openxmlformats.org/officeDocument/2006/customXml" ds:itemID="{6BD01D80-C71E-4C35-9EC9-AB4B2A68E7C1}">
+<ds:datastoreItem xmlns:ds="http://schemas.openxmlformats.org/officeDocument/2006/customXml" ds:itemID="{DF8A6096-AC3C-41A5-9CB9-998E1823050B}">
   <ds:schemaRefs>
-    <ds:schemaRef ds:uri="http://schemas.microsoft.com/office/2006/metadata/properties"/>
-    <ds:schemaRef ds:uri="http://schemas.microsoft.com/office/infopath/2007/PartnerControls"/>
+    <ds:schemaRef ds:uri="http://schemas.microsoft.com/sharepoint/v3/contenttype/forms"/>
   </ds:schemaRefs>
 </ds:datastoreItem>
 </file>
@@ -2843,7 +2793,7 @@
 </file>
 
 <file path=customXml/itemProps5.xml><?xml version="1.0" encoding="utf-8"?>
-<ds:datastoreItem xmlns:ds="http://schemas.openxmlformats.org/officeDocument/2006/customXml" ds:itemID="{8F690C77-A430-4147-9191-24821F7A1249}">
+<ds:datastoreItem xmlns:ds="http://schemas.openxmlformats.org/officeDocument/2006/customXml" ds:itemID="{A97B9EB4-1A1F-45F2-98B7-0A0E39E7619F}">
   <ds:schemaRefs>
     <ds:schemaRef ds:uri="http://schemas.openxmlformats.org/officeDocument/2006/bibliography"/>
   </ds:schemaRefs>

</xml_diff>